<commit_message>
Cambio de Teclas En Config
</commit_message>
<xml_diff>
--- a/Cosas a Hacer.docx
+++ b/Cosas a Hacer.docx
@@ -116,9 +116,38 @@
         </w:rPr>
         <w:t>Over</w:t>
       </w:r>
+      <w:proofErr w:type="spellEnd"/>
+    </w:p>
+    <w:p>
+      <w:pPr>
+        <w:rPr>
+          <w:rFonts w:ascii="Times New Roman" w:hAnsi="Times New Roman" w:cs="Times New Roman"/>
+          <w:b/>
+          <w:sz w:val="28"/>
+          <w:lang w:val="es-ES"/>
+        </w:rPr>
+      </w:pPr>
+    </w:p>
+    <w:p>
+      <w:pPr>
+        <w:rPr>
+          <w:rFonts w:ascii="Times New Roman" w:hAnsi="Times New Roman" w:cs="Times New Roman"/>
+          <w:b/>
+          <w:sz w:val="28"/>
+          <w:lang w:val="es-ES"/>
+        </w:rPr>
+      </w:pPr>
+      <w:r>
+        <w:rPr>
+          <w:rFonts w:ascii="Times New Roman" w:hAnsi="Times New Roman" w:cs="Times New Roman"/>
+          <w:b/>
+          <w:sz w:val="28"/>
+          <w:lang w:val="es-ES"/>
+        </w:rPr>
+        <w:t>Terminar de Mapear los Controles</w:t>
+      </w:r>
       <w:bookmarkStart w:id="0" w:name="_GoBack"/>
       <w:bookmarkEnd w:id="0"/>
-      <w:proofErr w:type="spellEnd"/>
     </w:p>
     <w:sectPr>
       <w:pgSz w:w="11906" w:h="16838"/>

</xml_diff>

<commit_message>
Nivel 1 y 2 Done
..
</commit_message>
<xml_diff>
--- a/Cosas a Hacer.docx
+++ b/Cosas a Hacer.docx
@@ -44,14 +44,16 @@
         <w:rPr>
           <w:rFonts w:ascii="Times New Roman" w:hAnsi="Times New Roman" w:cs="Times New Roman"/>
           <w:b/>
-          <w:sz w:val="28"/>
-          <w:lang w:val="es-ES"/>
-        </w:rPr>
-      </w:pPr>
-      <w:r>
-        <w:rPr>
-          <w:rFonts w:ascii="Times New Roman" w:hAnsi="Times New Roman" w:cs="Times New Roman"/>
-          <w:b/>
+          <w:strike/>
+          <w:sz w:val="28"/>
+          <w:lang w:val="es-ES"/>
+        </w:rPr>
+      </w:pPr>
+      <w:r>
+        <w:rPr>
+          <w:rFonts w:ascii="Times New Roman" w:hAnsi="Times New Roman" w:cs="Times New Roman"/>
+          <w:b/>
+          <w:strike/>
           <w:sz w:val="28"/>
           <w:lang w:val="es-ES"/>
         </w:rPr>
@@ -63,24 +65,27 @@
         <w:rPr>
           <w:rFonts w:ascii="Times New Roman" w:hAnsi="Times New Roman" w:cs="Times New Roman"/>
           <w:b/>
-          <w:sz w:val="28"/>
-          <w:lang w:val="es-ES"/>
-        </w:rPr>
-      </w:pPr>
-    </w:p>
-    <w:p>
-      <w:pPr>
-        <w:rPr>
-          <w:rFonts w:ascii="Times New Roman" w:hAnsi="Times New Roman" w:cs="Times New Roman"/>
-          <w:b/>
-          <w:sz w:val="28"/>
-          <w:lang w:val="es-ES"/>
-        </w:rPr>
-      </w:pPr>
-      <w:r>
-        <w:rPr>
-          <w:rFonts w:ascii="Times New Roman" w:hAnsi="Times New Roman" w:cs="Times New Roman"/>
-          <w:b/>
+          <w:strike/>
+          <w:sz w:val="28"/>
+          <w:lang w:val="es-ES"/>
+        </w:rPr>
+      </w:pPr>
+    </w:p>
+    <w:p>
+      <w:pPr>
+        <w:rPr>
+          <w:rFonts w:ascii="Times New Roman" w:hAnsi="Times New Roman" w:cs="Times New Roman"/>
+          <w:b/>
+          <w:strike/>
+          <w:sz w:val="28"/>
+          <w:lang w:val="es-ES"/>
+        </w:rPr>
+      </w:pPr>
+      <w:r>
+        <w:rPr>
+          <w:rFonts w:ascii="Times New Roman" w:hAnsi="Times New Roman" w:cs="Times New Roman"/>
+          <w:b/>
+          <w:strike/>
           <w:sz w:val="28"/>
           <w:lang w:val="es-ES"/>
         </w:rPr>
@@ -91,6 +96,7 @@
         <w:rPr>
           <w:rFonts w:ascii="Times New Roman" w:hAnsi="Times New Roman" w:cs="Times New Roman"/>
           <w:b/>
+          <w:strike/>
           <w:sz w:val="28"/>
           <w:lang w:val="es-ES"/>
         </w:rPr>
@@ -101,6 +107,7 @@
         <w:rPr>
           <w:rFonts w:ascii="Times New Roman" w:hAnsi="Times New Roman" w:cs="Times New Roman"/>
           <w:b/>
+          <w:strike/>
           <w:sz w:val="28"/>
           <w:lang w:val="es-ES"/>
         </w:rPr>
@@ -111,6 +118,7 @@
         <w:rPr>
           <w:rFonts w:ascii="Times New Roman" w:hAnsi="Times New Roman" w:cs="Times New Roman"/>
           <w:b/>
+          <w:strike/>
           <w:sz w:val="28"/>
           <w:lang w:val="es-ES"/>
         </w:rPr>
@@ -123,31 +131,196 @@
         <w:rPr>
           <w:rFonts w:ascii="Times New Roman" w:hAnsi="Times New Roman" w:cs="Times New Roman"/>
           <w:b/>
-          <w:sz w:val="28"/>
-          <w:lang w:val="es-ES"/>
-        </w:rPr>
-      </w:pPr>
-    </w:p>
-    <w:p>
-      <w:pPr>
-        <w:rPr>
-          <w:rFonts w:ascii="Times New Roman" w:hAnsi="Times New Roman" w:cs="Times New Roman"/>
-          <w:b/>
-          <w:sz w:val="28"/>
-          <w:lang w:val="es-ES"/>
-        </w:rPr>
-      </w:pPr>
-      <w:r>
-        <w:rPr>
-          <w:rFonts w:ascii="Times New Roman" w:hAnsi="Times New Roman" w:cs="Times New Roman"/>
-          <w:b/>
+          <w:strike/>
+          <w:sz w:val="28"/>
+          <w:lang w:val="es-ES"/>
+        </w:rPr>
+      </w:pPr>
+    </w:p>
+    <w:p>
+      <w:pPr>
+        <w:rPr>
+          <w:rFonts w:ascii="Times New Roman" w:hAnsi="Times New Roman" w:cs="Times New Roman"/>
+          <w:b/>
+          <w:strike/>
+          <w:sz w:val="28"/>
+          <w:lang w:val="es-ES"/>
+        </w:rPr>
+      </w:pPr>
+      <w:r>
+        <w:rPr>
+          <w:rFonts w:ascii="Times New Roman" w:hAnsi="Times New Roman" w:cs="Times New Roman"/>
+          <w:b/>
+          <w:strike/>
           <w:sz w:val="28"/>
           <w:lang w:val="es-ES"/>
         </w:rPr>
         <w:t>Terminar de Mapear los Controles</w:t>
       </w:r>
+    </w:p>
+    <w:p>
+      <w:pPr>
+        <w:rPr>
+          <w:rFonts w:ascii="Times New Roman" w:hAnsi="Times New Roman" w:cs="Times New Roman"/>
+          <w:b/>
+          <w:strike/>
+          <w:sz w:val="28"/>
+          <w:lang w:val="es-ES"/>
+        </w:rPr>
+      </w:pPr>
+    </w:p>
+    <w:p>
+      <w:pPr>
+        <w:rPr>
+          <w:rFonts w:ascii="Times New Roman" w:hAnsi="Times New Roman" w:cs="Times New Roman"/>
+          <w:b/>
+          <w:strike/>
+          <w:sz w:val="28"/>
+          <w:lang w:val="es-ES"/>
+        </w:rPr>
+      </w:pPr>
+      <w:r>
+        <w:rPr>
+          <w:rFonts w:ascii="Times New Roman" w:hAnsi="Times New Roman" w:cs="Times New Roman"/>
+          <w:b/>
+          <w:strike/>
+          <w:sz w:val="28"/>
+          <w:lang w:val="es-ES"/>
+        </w:rPr>
+        <w:t xml:space="preserve">Primer Nivel: No hay peligros, solo </w:t>
+      </w:r>
+      <w:proofErr w:type="spellStart"/>
+      <w:r>
+        <w:rPr>
+          <w:rFonts w:ascii="Times New Roman" w:hAnsi="Times New Roman" w:cs="Times New Roman"/>
+          <w:b/>
+          <w:strike/>
+          <w:sz w:val="28"/>
+          <w:lang w:val="es-ES"/>
+        </w:rPr>
+        <w:t>parkour</w:t>
+      </w:r>
+      <w:proofErr w:type="spellEnd"/>
+      <w:r>
+        <w:rPr>
+          <w:rFonts w:ascii="Times New Roman" w:hAnsi="Times New Roman" w:cs="Times New Roman"/>
+          <w:b/>
+          <w:strike/>
+          <w:sz w:val="28"/>
+          <w:lang w:val="es-ES"/>
+        </w:rPr>
+        <w:t>.</w:t>
+      </w:r>
+    </w:p>
+    <w:p>
+      <w:pPr>
+        <w:rPr>
+          <w:rFonts w:ascii="Times New Roman" w:hAnsi="Times New Roman" w:cs="Times New Roman"/>
+          <w:b/>
+          <w:sz w:val="28"/>
+          <w:lang w:val="es-ES"/>
+        </w:rPr>
+      </w:pPr>
+    </w:p>
+    <w:p>
+      <w:pPr>
+        <w:rPr>
+          <w:rFonts w:ascii="Times New Roman" w:hAnsi="Times New Roman" w:cs="Times New Roman"/>
+          <w:b/>
+          <w:strike/>
+          <w:sz w:val="28"/>
+          <w:lang w:val="es-ES"/>
+        </w:rPr>
+      </w:pPr>
+      <w:r>
+        <w:rPr>
+          <w:rFonts w:ascii="Times New Roman" w:hAnsi="Times New Roman" w:cs="Times New Roman"/>
+          <w:b/>
+          <w:strike/>
+          <w:sz w:val="28"/>
+          <w:lang w:val="es-ES"/>
+        </w:rPr>
+        <w:t>Segundo Nivel: Introducción</w:t>
+      </w:r>
+      <w:r>
+        <w:rPr>
+          <w:rFonts w:ascii="Times New Roman" w:hAnsi="Times New Roman" w:cs="Times New Roman"/>
+          <w:b/>
+          <w:strike/>
+          <w:sz w:val="28"/>
+          <w:lang w:val="es-ES"/>
+        </w:rPr>
+        <w:t xml:space="preserve"> a peligros.</w:t>
+      </w:r>
+    </w:p>
+    <w:p>
+      <w:pPr>
+        <w:rPr>
+          <w:rFonts w:ascii="Times New Roman" w:hAnsi="Times New Roman" w:cs="Times New Roman"/>
+          <w:b/>
+          <w:sz w:val="28"/>
+          <w:lang w:val="es-ES"/>
+        </w:rPr>
+      </w:pPr>
+    </w:p>
+    <w:p>
+      <w:pPr>
+        <w:rPr>
+          <w:rFonts w:ascii="Times New Roman" w:hAnsi="Times New Roman" w:cs="Times New Roman"/>
+          <w:b/>
+          <w:sz w:val="28"/>
+          <w:lang w:val="es-ES"/>
+        </w:rPr>
+      </w:pPr>
+      <w:r>
+        <w:rPr>
+          <w:rFonts w:ascii="Times New Roman" w:hAnsi="Times New Roman" w:cs="Times New Roman"/>
+          <w:b/>
+          <w:sz w:val="28"/>
+          <w:lang w:val="es-ES"/>
+        </w:rPr>
+        <w:t>Tercer Nivel: Gran cantidad de peligros, uso de árboles</w:t>
+      </w:r>
+      <w:r>
+        <w:rPr>
+          <w:rFonts w:ascii="Times New Roman" w:hAnsi="Times New Roman" w:cs="Times New Roman"/>
+          <w:b/>
+          <w:sz w:val="28"/>
+          <w:lang w:val="es-ES"/>
+        </w:rPr>
+        <w:t xml:space="preserve"> como senda final y plataformas móviles.</w:t>
+      </w:r>
+    </w:p>
+    <w:p>
+      <w:pPr>
+        <w:rPr>
+          <w:rFonts w:ascii="Times New Roman" w:hAnsi="Times New Roman" w:cs="Times New Roman"/>
+          <w:b/>
+          <w:sz w:val="28"/>
+          <w:lang w:val="es-ES"/>
+        </w:rPr>
+      </w:pPr>
       <w:bookmarkStart w:id="0" w:name="_GoBack"/>
       <w:bookmarkEnd w:id="0"/>
+    </w:p>
+    <w:p>
+      <w:pPr>
+        <w:rPr>
+          <w:rFonts w:ascii="Times New Roman" w:hAnsi="Times New Roman" w:cs="Times New Roman"/>
+          <w:b/>
+          <w:sz w:val="28"/>
+          <w:lang w:val="es-ES"/>
+        </w:rPr>
+      </w:pPr>
+      <w:r>
+        <w:rPr>
+          <w:rFonts w:ascii="Times New Roman" w:hAnsi="Times New Roman" w:cs="Times New Roman"/>
+          <w:b/>
+          <w:sz w:val="28"/>
+          <w:lang w:val="es-ES"/>
+        </w:rPr>
+        <w:t>Actualizar el tema de las monedas.</w:t>
+      </w:r>
     </w:p>
     <w:sectPr>
       <w:pgSz w:w="11906" w:h="16838"/>

</xml_diff>